<commit_message>
refactor: some minor updates
</commit_message>
<xml_diff>
--- a/DJANGO/NOTES/Day2- view module , url patterns, render function.docx
+++ b/DJANGO/NOTES/Day2- view module , url patterns, render function.docx
@@ -185,7 +185,32 @@
           <w:sz w:val="28"/>
           <w:szCs w:val="28"/>
         </w:rPr>
-        <w:t xml:space="preserve"> import * statement imports all public objects (those not prefixed with an underscore) from the views module in the same package. While this is convenient for quickly importing everything, it has some drawbacks:</w:t>
+        <w:t xml:space="preserve"> import * statement imports all public objects (those not prefixed with an underscore) from the </w:t>
+      </w:r>
+      <w:proofErr w:type="gramStart"/>
+      <w:r>
+        <w:rPr>
+          <w:color w:val="FF0000"/>
+          <w:sz w:val="28"/>
+          <w:szCs w:val="28"/>
+        </w:rPr>
+        <w:t>views</w:t>
+      </w:r>
+      <w:proofErr w:type="gramEnd"/>
+      <w:r>
+        <w:rPr>
+          <w:color w:val="FF0000"/>
+          <w:sz w:val="28"/>
+          <w:szCs w:val="28"/>
+        </w:rPr>
+        <w:t xml:space="preserve"> module in the same package</w:t>
+      </w:r>
+      <w:r>
+        <w:rPr>
+          <w:sz w:val="28"/>
+          <w:szCs w:val="28"/>
+        </w:rPr>
+        <w:t>. While this is convenient for quickly importing everything, it has some drawbacks:</w:t>
       </w:r>
     </w:p>
     <w:p>
@@ -490,7 +515,23 @@
           <w:sz w:val="28"/>
           <w:szCs w:val="28"/>
         </w:rPr>
-        <w:t xml:space="preserve"> import View1, View2  # Replace with actual names of the components</w:t>
+        <w:t xml:space="preserve"> import View1, View</w:t>
+      </w:r>
+      <w:proofErr w:type="gramStart"/>
+      <w:r>
+        <w:rPr>
+          <w:sz w:val="28"/>
+          <w:szCs w:val="28"/>
+        </w:rPr>
+        <w:t>2  #</w:t>
+      </w:r>
+      <w:proofErr w:type="gramEnd"/>
+      <w:r>
+        <w:rPr>
+          <w:sz w:val="28"/>
+          <w:szCs w:val="28"/>
+        </w:rPr>
+        <w:t xml:space="preserve"> Replace with actual names of the components</w:t>
       </w:r>
     </w:p>
     <w:p>
@@ -1114,7 +1155,15 @@
           <w:sz w:val="28"/>
           <w:szCs w:val="28"/>
         </w:rPr>
-        <w:t>_function</w:t>
+        <w:t>_</w:t>
+      </w:r>
+      <w:proofErr w:type="gramStart"/>
+      <w:r>
+        <w:rPr>
+          <w:sz w:val="28"/>
+          <w:szCs w:val="28"/>
+        </w:rPr>
+        <w:t>function</w:t>
       </w:r>
       <w:proofErr w:type="spellEnd"/>
       <w:r>
@@ -1122,7 +1171,15 @@
           <w:sz w:val="28"/>
           <w:szCs w:val="28"/>
         </w:rPr>
-        <w:t>()</w:t>
+        <w:t>(</w:t>
+      </w:r>
+      <w:proofErr w:type="gramEnd"/>
+      <w:r>
+        <w:rPr>
+          <w:sz w:val="28"/>
+          <w:szCs w:val="28"/>
+        </w:rPr>
+        <w:t>)</w:t>
       </w:r>
     </w:p>
     <w:p>
@@ -1405,7 +1462,23 @@
           <w:sz w:val="28"/>
           <w:szCs w:val="28"/>
         </w:rPr>
-        <w:t xml:space="preserve"> import View1, View2 # Replace with actual names of the components what does . signifies here </w:t>
+        <w:t xml:space="preserve"> import View1, View2 # Replace with actual names of the components what </w:t>
+      </w:r>
+      <w:proofErr w:type="gramStart"/>
+      <w:r>
+        <w:rPr>
+          <w:sz w:val="28"/>
+          <w:szCs w:val="28"/>
+        </w:rPr>
+        <w:t>does .</w:t>
+      </w:r>
+      <w:proofErr w:type="gramEnd"/>
+      <w:r>
+        <w:rPr>
+          <w:sz w:val="28"/>
+          <w:szCs w:val="28"/>
+        </w:rPr>
+        <w:t xml:space="preserve"> signifies here </w:t>
       </w:r>
     </w:p>
     <w:p>
@@ -1479,7 +1552,22 @@
           <w:sz w:val="28"/>
           <w:szCs w:val="28"/>
         </w:rPr>
-        <w:t xml:space="preserve"> import View1, View2 is a relative import syntax in Python. It refers to the current package where the module containing this code resides. Here’s a breakdown of what it signifies:</w:t>
+        <w:t xml:space="preserve"> import View1, View2 is a relative import syntax in Python. </w:t>
+      </w:r>
+      <w:r>
+        <w:rPr>
+          <w:sz w:val="28"/>
+          <w:szCs w:val="28"/>
+          <w:highlight w:val="yellow"/>
+        </w:rPr>
+        <w:t>It refers to the current package where the module containing this code resides</w:t>
+      </w:r>
+      <w:r>
+        <w:rPr>
+          <w:sz w:val="28"/>
+          <w:szCs w:val="28"/>
+        </w:rPr>
+        <w:t>. Here’s a breakdown of what it signifies:</w:t>
       </w:r>
     </w:p>
     <w:p>
@@ -1745,23 +1833,7 @@
           <w:sz w:val="28"/>
           <w:szCs w:val="28"/>
         </w:rPr>
-        <w:t xml:space="preserve">views </w:t>
-      </w:r>
-      <w:proofErr w:type="gramStart"/>
-      <w:r>
-        <w:rPr>
-          <w:sz w:val="28"/>
-          <w:szCs w:val="28"/>
-        </w:rPr>
-        <w:t>is</w:t>
-      </w:r>
-      <w:proofErr w:type="gramEnd"/>
-      <w:r>
-        <w:rPr>
-          <w:sz w:val="28"/>
-          <w:szCs w:val="28"/>
-        </w:rPr>
-        <w:t xml:space="preserve"> another module within the same package.</w:t>
+        <w:t>views is another module within the same package.</w:t>
       </w:r>
     </w:p>
     <w:p>
@@ -2466,14 +2538,16 @@
         <w:rPr>
           <w:b/>
           <w:bCs/>
-          <w:sz w:val="28"/>
-          <w:szCs w:val="28"/>
-        </w:rPr>
-      </w:pPr>
-      <w:r>
-        <w:rPr>
-          <w:b/>
-          <w:bCs/>
+          <w:color w:val="FF0000"/>
+          <w:sz w:val="28"/>
+          <w:szCs w:val="28"/>
+        </w:rPr>
+      </w:pPr>
+      <w:r>
+        <w:rPr>
+          <w:b/>
+          <w:bCs/>
+          <w:color w:val="FF0000"/>
           <w:sz w:val="28"/>
           <w:szCs w:val="28"/>
         </w:rPr>
@@ -2483,6 +2557,7 @@
     <w:p>
       <w:pPr>
         <w:rPr>
+          <w:color w:val="FF0000"/>
           <w:sz w:val="28"/>
           <w:szCs w:val="28"/>
         </w:rPr>
@@ -2490,6 +2565,7 @@
       <w:proofErr w:type="spellStart"/>
       <w:r>
         <w:rPr>
+          <w:color w:val="FF0000"/>
           <w:sz w:val="28"/>
           <w:szCs w:val="28"/>
         </w:rPr>
@@ -2498,6 +2574,7 @@
       <w:proofErr w:type="spellEnd"/>
       <w:r>
         <w:rPr>
+          <w:color w:val="FF0000"/>
           <w:sz w:val="28"/>
           <w:szCs w:val="28"/>
         </w:rPr>
@@ -2506,6 +2583,7 @@
       <w:proofErr w:type="gramStart"/>
       <w:r>
         <w:rPr>
+          <w:color w:val="FF0000"/>
           <w:sz w:val="28"/>
           <w:szCs w:val="28"/>
         </w:rPr>
@@ -2514,22 +2592,27 @@
       <w:proofErr w:type="gramEnd"/>
       <w:r>
         <w:rPr>
+          <w:color w:val="FF0000"/>
           <w:sz w:val="28"/>
           <w:szCs w:val="28"/>
         </w:rPr>
         <w:t xml:space="preserve">"hello", </w:t>
       </w:r>
       <w:proofErr w:type="spellStart"/>
-      <w:r>
-        <w:rPr>
+      <w:proofErr w:type="gramStart"/>
+      <w:r>
+        <w:rPr>
+          <w:color w:val="FF0000"/>
           <w:sz w:val="28"/>
           <w:szCs w:val="28"/>
         </w:rPr>
         <w:t>views.hello</w:t>
       </w:r>
       <w:proofErr w:type="spellEnd"/>
-      <w:r>
-        <w:rPr>
+      <w:proofErr w:type="gramEnd"/>
+      <w:r>
+        <w:rPr>
+          <w:color w:val="FF0000"/>
           <w:sz w:val="28"/>
           <w:szCs w:val="28"/>
         </w:rPr>
@@ -2617,6 +2700,7 @@
         <w:t xml:space="preserve">"hello", </w:t>
       </w:r>
       <w:proofErr w:type="spellStart"/>
+      <w:proofErr w:type="gramStart"/>
       <w:r>
         <w:rPr>
           <w:sz w:val="28"/>
@@ -2625,6 +2709,7 @@
         <w:t>views.hello</w:t>
       </w:r>
       <w:proofErr w:type="spellEnd"/>
+      <w:proofErr w:type="gramEnd"/>
       <w:r>
         <w:rPr>
           <w:sz w:val="28"/>
@@ -3628,6 +3713,7 @@
         <w:t xml:space="preserve">"hello", </w:t>
       </w:r>
       <w:proofErr w:type="spellStart"/>
+      <w:proofErr w:type="gramStart"/>
       <w:r>
         <w:rPr>
           <w:color w:val="2E74B5" w:themeColor="accent5" w:themeShade="BF"/>
@@ -3643,7 +3729,16 @@
           <w:sz w:val="28"/>
           <w:szCs w:val="28"/>
         </w:rPr>
-        <w:t>),  # Maps the "hello" URL to the hello view</w:t>
+        <w:t>),  #</w:t>
+      </w:r>
+      <w:proofErr w:type="gramEnd"/>
+      <w:r>
+        <w:rPr>
+          <w:color w:val="2E74B5" w:themeColor="accent5" w:themeShade="BF"/>
+          <w:sz w:val="28"/>
+          <w:szCs w:val="28"/>
+        </w:rPr>
+        <w:t xml:space="preserve"> Maps the "hello" URL to the hello view</w:t>
       </w:r>
     </w:p>
     <w:p>
@@ -4401,7 +4496,7 @@
         </w:rPr>
         <w:t xml:space="preserve">Check out -&gt; </w:t>
       </w:r>
-      <w:hyperlink r:id="rId6" w:history="1">
+      <w:hyperlink r:id="rId6" w:anchor="a-shortcut-render" w:history="1">
         <w:r>
           <w:rPr>
             <w:rStyle w:val="Hyperlink"/>
@@ -4425,7 +4520,7 @@
           <w:szCs w:val="28"/>
         </w:rPr>
         <w:pict w14:anchorId="66051704">
-          <v:rect id="_x0000_i1049" style="width:0;height:1.5pt" o:hralign="center" o:hrstd="t" o:hr="t" fillcolor="#a0a0a0" stroked="f"/>
+          <v:rect id="_x0000_i1039" style="width:0;height:1.5pt" o:hralign="center" o:hrstd="t" o:hr="t" fillcolor="#a0a0a0" stroked="f"/>
         </w:pict>
       </w:r>
     </w:p>
@@ -4812,7 +4907,7 @@
           <w:sz w:val="28"/>
           <w:szCs w:val="28"/>
         </w:rPr>
-        <w:t>&gt;{</w:t>
+        <w:t>&gt;{{ message</w:t>
       </w:r>
       <w:proofErr w:type="gramEnd"/>
       <w:r>
@@ -4821,7 +4916,43 @@
           <w:sz w:val="28"/>
           <w:szCs w:val="28"/>
         </w:rPr>
-        <w:t>{ message }} {{ name }}!&lt;/h1&gt;</w:t>
+        <w:t xml:space="preserve"> }} </w:t>
+      </w:r>
+      <w:proofErr w:type="gramStart"/>
+      <w:r>
+        <w:rPr>
+          <w:color w:val="2E74B5" w:themeColor="accent5" w:themeShade="BF"/>
+          <w:sz w:val="28"/>
+          <w:szCs w:val="28"/>
+        </w:rPr>
+        <w:t>{{ name</w:t>
+      </w:r>
+      <w:proofErr w:type="gramEnd"/>
+      <w:r>
+        <w:rPr>
+          <w:color w:val="2E74B5" w:themeColor="accent5" w:themeShade="BF"/>
+          <w:sz w:val="28"/>
+          <w:szCs w:val="28"/>
+        </w:rPr>
+        <w:t xml:space="preserve"> }</w:t>
+      </w:r>
+      <w:proofErr w:type="gramStart"/>
+      <w:r>
+        <w:rPr>
+          <w:color w:val="2E74B5" w:themeColor="accent5" w:themeShade="BF"/>
+          <w:sz w:val="28"/>
+          <w:szCs w:val="28"/>
+        </w:rPr>
+        <w:t>}!&lt;</w:t>
+      </w:r>
+      <w:proofErr w:type="gramEnd"/>
+      <w:r>
+        <w:rPr>
+          <w:color w:val="2E74B5" w:themeColor="accent5" w:themeShade="BF"/>
+          <w:sz w:val="28"/>
+          <w:szCs w:val="28"/>
+        </w:rPr>
+        <w:t>/h1&gt;</w:t>
       </w:r>
     </w:p>
     <w:p>
@@ -4992,7 +5123,25 @@
           <w:szCs w:val="28"/>
           <w:highlight w:val="green"/>
         </w:rPr>
-        <w:t xml:space="preserve"> }} with "Hello, Django!" and {{ name }} with "World".</w:t>
+        <w:t xml:space="preserve"> }} with "Hello, Django!" and </w:t>
+      </w:r>
+      <w:proofErr w:type="gramStart"/>
+      <w:r>
+        <w:rPr>
+          <w:sz w:val="28"/>
+          <w:szCs w:val="28"/>
+          <w:highlight w:val="green"/>
+        </w:rPr>
+        <w:t>{{ name</w:t>
+      </w:r>
+      <w:proofErr w:type="gramEnd"/>
+      <w:r>
+        <w:rPr>
+          <w:sz w:val="28"/>
+          <w:szCs w:val="28"/>
+          <w:highlight w:val="green"/>
+        </w:rPr>
+        <w:t xml:space="preserve"> }} with "World".</w:t>
       </w:r>
     </w:p>
     <w:p>
@@ -5359,6 +5508,7 @@
         <w:t xml:space="preserve">'hello/', </w:t>
       </w:r>
       <w:proofErr w:type="spellStart"/>
+      <w:proofErr w:type="gramStart"/>
       <w:r>
         <w:rPr>
           <w:sz w:val="28"/>
@@ -5367,6 +5517,7 @@
         <w:t>views.hello</w:t>
       </w:r>
       <w:proofErr w:type="spellEnd"/>
+      <w:proofErr w:type="gramEnd"/>
       <w:r>
         <w:rPr>
           <w:sz w:val="28"/>
@@ -5697,7 +5848,7 @@
           <w:sz w:val="28"/>
           <w:szCs w:val="28"/>
         </w:rPr>
-        <w:t>&gt;{</w:t>
+        <w:t>&gt;{{ message</w:t>
       </w:r>
       <w:proofErr w:type="gramEnd"/>
       <w:r>
@@ -5705,7 +5856,39 @@
           <w:sz w:val="28"/>
           <w:szCs w:val="28"/>
         </w:rPr>
-        <w:t>{ message }} {{ name }}!&lt;/h1&gt;</w:t>
+        <w:t xml:space="preserve"> }} </w:t>
+      </w:r>
+      <w:proofErr w:type="gramStart"/>
+      <w:r>
+        <w:rPr>
+          <w:sz w:val="28"/>
+          <w:szCs w:val="28"/>
+        </w:rPr>
+        <w:t>{{ name</w:t>
+      </w:r>
+      <w:proofErr w:type="gramEnd"/>
+      <w:r>
+        <w:rPr>
+          <w:sz w:val="28"/>
+          <w:szCs w:val="28"/>
+        </w:rPr>
+        <w:t xml:space="preserve"> }</w:t>
+      </w:r>
+      <w:proofErr w:type="gramStart"/>
+      <w:r>
+        <w:rPr>
+          <w:sz w:val="28"/>
+          <w:szCs w:val="28"/>
+        </w:rPr>
+        <w:t>}!&lt;</w:t>
+      </w:r>
+      <w:proofErr w:type="gramEnd"/>
+      <w:r>
+        <w:rPr>
+          <w:sz w:val="28"/>
+          <w:szCs w:val="28"/>
+        </w:rPr>
+        <w:t>/h1&gt;</w:t>
       </w:r>
     </w:p>
     <w:p>
@@ -6733,6 +6916,7 @@
         <w:t xml:space="preserve">'', </w:t>
       </w:r>
       <w:proofErr w:type="spellStart"/>
+      <w:proofErr w:type="gramStart"/>
       <w:r>
         <w:rPr>
           <w:sz w:val="28"/>
@@ -6746,7 +6930,15 @@
           <w:sz w:val="28"/>
           <w:szCs w:val="28"/>
         </w:rPr>
-        <w:t>),  # Handle the root URL ("/")</w:t>
+        <w:t>),  #</w:t>
+      </w:r>
+      <w:proofErr w:type="gramEnd"/>
+      <w:r>
+        <w:rPr>
+          <w:sz w:val="28"/>
+          <w:szCs w:val="28"/>
+        </w:rPr>
+        <w:t xml:space="preserve"> Handle the root URL ("/")</w:t>
       </w:r>
     </w:p>
     <w:p>

</xml_diff>